<commit_message>
+ email to user from info
</commit_message>
<xml_diff>
--- a/doc/kp.docx
+++ b/doc/kp.docx
@@ -119,7 +119,7 @@
           <w:sz w:val="24"/>
           <w:szCs w:val="24"/>
         </w:rPr>
-        <w:t xml:space="preserve">1</w:t>
+        <w:t xml:space="preserve">Аркадий</w:t>
       </w:r>
       <w:r>
         <w:rPr>
@@ -162,7 +162,7 @@
           <w:sz w:val="24"/>
           <w:szCs w:val="24"/>
         </w:rPr>
-        <w:t xml:space="preserve">книга твердый переплет цифра / 205*290 мм, 7 БЦ, 128 цветных страницы / 1 шт.; </w:t>
+        <w:t xml:space="preserve">игрушка / мальчик на санках / 3 шт.; ролл ап / 85 мм * 200 мм / 1 шт.; </w:t>
       </w:r>
     </w:p>
     <w:p>
@@ -220,7 +220,7 @@
           <w:sz w:val="24"/>
           <w:szCs w:val="24"/>
         </w:rPr>
-        <w:t xml:space="preserve">5642.0</w:t>
+        <w:t xml:space="preserve">8700.0</w:t>
       </w:r>
       <w:r>
         <w:rPr>

</xml_diff>